<commit_message>
updates to the speaker notes
</commit_message>
<xml_diff>
--- a/labmanual/English/SpeakerNotes/Chapter2-Peripherals.docx
+++ b/labmanual/English/SpeakerNotes/Chapter2-Peripherals.docx
@@ -1,16 +1,24 @@
 
 <file path=word/document.xml><?xml version="1.0" encoding="utf-8"?>
-<w:document xmlns:wpc="http://schemas.microsoft.com/office/word/2010/wordprocessingCanvas" xmlns:cx="http://schemas.microsoft.com/office/drawing/2014/chartex" xmlns:cx1="http://schemas.microsoft.com/office/drawing/2015/9/8/chartex" xmlns:cx2="http://schemas.microsoft.com/office/drawing/2015/10/21/chartex" xmlns:cx3="http://schemas.microsoft.com/office/drawing/2016/5/9/chartex" xmlns:cx4="http://schemas.microsoft.com/office/drawing/2016/5/10/chartex" xmlns:cx5="http://schemas.microsoft.com/office/drawing/2016/5/11/chartex" xmlns:cx6="http://schemas.microsoft.com/office/drawing/2016/5/12/chartex" xmlns:cx7="http://schemas.microsoft.com/office/drawing/2016/5/13/chartex" xmlns:cx8="http://schemas.microsoft.com/office/drawing/2016/5/14/chartex" xmlns:mc="http://schemas.openxmlformats.org/markup-compatibility/2006" xmlns:aink="http://schemas.microsoft.com/office/drawing/2016/ink" xmlns:am3d="http://schemas.microsoft.com/office/drawing/2017/model3d" xmlns:o="urn:schemas-microsoft-com:office:office" xmlns:r="http://schemas.openxmlformats.org/officeDocument/2006/relationships" xmlns:m="http://schemas.openxmlformats.org/officeDocument/2006/math" xmlns:v="urn:schemas-microsoft-com:vml" xmlns:wp14="http://schemas.microsoft.com/office/word/2010/wordprocessingDrawing" xmlns:wp="http://schemas.openxmlformats.org/drawingml/2006/wordprocessingDrawing" xmlns:w10="urn:schemas-microsoft-com:office:word" xmlns:w="http://schemas.openxmlformats.org/wordprocessingml/2006/main" xmlns:w14="http://schemas.microsoft.com/office/word/2010/wordml" xmlns:w15="http://schemas.microsoft.com/office/word/2012/wordml" xmlns:w16se="http://schemas.microsoft.com/office/word/2015/wordml/symex" xmlns:wpg="http://schemas.microsoft.com/office/word/2010/wordprocessingGroup" xmlns:wpi="http://schemas.microsoft.com/office/word/2010/wordprocessingInk" xmlns:wne="http://schemas.microsoft.com/office/word/2006/wordml" xmlns:wps="http://schemas.microsoft.com/office/word/2010/wordprocessingShape" mc:Ignorable="w14 w15 w16se wp14">
+<w:document xmlns:wpc="http://schemas.microsoft.com/office/word/2010/wordprocessingCanvas" xmlns:mo="http://schemas.microsoft.com/office/mac/office/2008/main" xmlns:mc="http://schemas.openxmlformats.org/markup-compatibility/2006" xmlns:mv="urn:schemas-microsoft-com:mac:vml" xmlns:o="urn:schemas-microsoft-com:office:office" xmlns:r="http://schemas.openxmlformats.org/officeDocument/2006/relationships" xmlns:m="http://schemas.openxmlformats.org/officeDocument/2006/math" xmlns:v="urn:schemas-microsoft-com:vml" xmlns:wp14="http://schemas.microsoft.com/office/word/2010/wordprocessingDrawing" xmlns:wp="http://schemas.openxmlformats.org/drawingml/2006/wordprocessingDrawing" xmlns:w10="urn:schemas-microsoft-com:office:word" xmlns:w="http://schemas.openxmlformats.org/wordprocessingml/2006/main" xmlns:w14="http://schemas.microsoft.com/office/word/2010/wordml" xmlns:w15="http://schemas.microsoft.com/office/word/2012/wordml" xmlns:wpg="http://schemas.microsoft.com/office/word/2010/wordprocessingGroup" xmlns:wpi="http://schemas.microsoft.com/office/word/2010/wordprocessingInk" xmlns:wne="http://schemas.microsoft.com/office/word/2006/wordml" xmlns:wps="http://schemas.microsoft.com/office/word/2010/wordprocessingShape" mc:Ignorable="w14 w15 wp14">
   <w:body>
     <w:p>
       <w:pPr>
         <w:pStyle w:val="Title"/>
       </w:pPr>
       <w:r>
-        <w:t>Chapter 2</w:t>
-      </w:r>
-      <w:r>
-        <w:t xml:space="preserve">  - Peripherals</w:t>
+        <w:t xml:space="preserve">Chapter </w:t>
+      </w:r>
+      <w:proofErr w:type="gramStart"/>
+      <w:r>
+        <w:t>2</w:t>
+      </w:r>
+      <w:r>
+        <w:t xml:space="preserve">  -</w:t>
+      </w:r>
+      <w:proofErr w:type="gramEnd"/>
+      <w:r>
+        <w:t xml:space="preserve"> Peripherals</w:t>
       </w:r>
     </w:p>
     <w:p>
@@ -28,8 +36,39 @@
       </w:r>
     </w:p>
     <w:p>
-      <w:r>
-        <w:t>IoT devices need to measure/control something. To do this, we need to learn how to read/write the pins of the chip.</w:t>
+      <w:proofErr w:type="spellStart"/>
+      <w:r>
+        <w:t>IoT</w:t>
+      </w:r>
+      <w:proofErr w:type="spellEnd"/>
+      <w:r>
+        <w:t xml:space="preserve"> devices need to measure/control something. To do this, we need to learn how to read/write the pins of the chip.</w:t>
+      </w:r>
+    </w:p>
+    <w:p>
+      <w:r>
+        <w:t xml:space="preserve">This chapter also explains HOW to make </w:t>
+      </w:r>
+      <w:proofErr w:type="gramStart"/>
+      <w:r>
+        <w:t>projects..</w:t>
+      </w:r>
+      <w:proofErr w:type="gramEnd"/>
+      <w:r>
+        <w:t xml:space="preserve"> and gives you lots of experience doing that… because it is a little tricky and you need to have it wired in.</w:t>
+      </w:r>
+    </w:p>
+    <w:p>
+      <w:r>
+        <w:t xml:space="preserve">The P4 analog coprocessor is the perfect AFE companion chip for the WICED </w:t>
+      </w:r>
+      <w:proofErr w:type="spellStart"/>
+      <w:r>
+        <w:t>WiFi</w:t>
+      </w:r>
+      <w:proofErr w:type="spellEnd"/>
+      <w:r>
+        <w:t xml:space="preserve"> connectivity chip</w:t>
       </w:r>
     </w:p>
     <w:p>
@@ -70,7 +109,15 @@
         </w:numPr>
       </w:pPr>
       <w:r>
-        <w:t>Read CapSense buttons</w:t>
+        <w:t xml:space="preserve">Read </w:t>
+      </w:r>
+      <w:proofErr w:type="spellStart"/>
+      <w:r>
+        <w:t>CapSense</w:t>
+      </w:r>
+      <w:proofErr w:type="spellEnd"/>
+      <w:r>
+        <w:t xml:space="preserve"> buttons</w:t>
       </w:r>
     </w:p>
     <w:p>
@@ -109,7 +156,23 @@
     </w:p>
     <w:p>
       <w:r>
-        <w:t>Two critical files: platform.c and platform.h:</w:t>
+        <w:t xml:space="preserve">Two critical files: </w:t>
+      </w:r>
+      <w:proofErr w:type="spellStart"/>
+      <w:r>
+        <w:t>platform.c</w:t>
+      </w:r>
+      <w:proofErr w:type="spellEnd"/>
+      <w:r>
+        <w:t xml:space="preserve"> and </w:t>
+      </w:r>
+      <w:proofErr w:type="spellStart"/>
+      <w:r>
+        <w:t>platform.h</w:t>
+      </w:r>
+      <w:proofErr w:type="spellEnd"/>
+      <w:r>
+        <w:t>:</w:t>
       </w:r>
     </w:p>
     <w:p>
@@ -121,7 +184,15 @@
         </w:numPr>
       </w:pPr>
       <w:r>
-        <w:t>These define the resources such as LEDs and buttons and also initialize them for you</w:t>
+        <w:t xml:space="preserve">These define the resources such as LEDs and buttons </w:t>
+      </w:r>
+      <w:proofErr w:type="gramStart"/>
+      <w:r>
+        <w:t>and also</w:t>
+      </w:r>
+      <w:proofErr w:type="gramEnd"/>
+      <w:r>
+        <w:t xml:space="preserve"> initialize them for you</w:t>
       </w:r>
     </w:p>
     <w:p>
@@ -151,7 +222,15 @@
     </w:p>
     <w:p>
       <w:r>
-        <w:t>Show list of valid peripherals and pin muxing for PWMs.</w:t>
+        <w:t xml:space="preserve">Show list of valid peripherals and pin </w:t>
+      </w:r>
+      <w:proofErr w:type="spellStart"/>
+      <w:r>
+        <w:t>muxing</w:t>
+      </w:r>
+      <w:proofErr w:type="spellEnd"/>
+      <w:r>
+        <w:t xml:space="preserve"> for PWMs.</w:t>
       </w:r>
     </w:p>
     <w:p>
@@ -209,7 +288,15 @@
         </w:numPr>
       </w:pPr>
       <w:r>
-        <w:t>Make file with the EXACT SAME NAME as the project with .mk at the end</w:t>
+        <w:t>Make file with the EXACT SAME NAME as the project with .</w:t>
+      </w:r>
+      <w:proofErr w:type="spellStart"/>
+      <w:r>
+        <w:t>mk</w:t>
+      </w:r>
+      <w:proofErr w:type="spellEnd"/>
+      <w:r>
+        <w:t xml:space="preserve"> at the end</w:t>
       </w:r>
     </w:p>
     <w:p>
@@ -225,8 +312,13 @@
       </w:r>
     </w:p>
     <w:p>
-      <w:r>
-        <w:t>Makefile contains:</w:t>
+      <w:proofErr w:type="spellStart"/>
+      <w:r>
+        <w:t>Makefile</w:t>
+      </w:r>
+      <w:proofErr w:type="spellEnd"/>
+      <w:r>
+        <w:t xml:space="preserve"> contains:</w:t>
       </w:r>
     </w:p>
     <w:p>
@@ -238,6 +330,7 @@
         </w:numPr>
       </w:pPr>
       <w:r>
+        <w:lastRenderedPageBreak/>
         <w:t>Application name – MUST BE A UNIQUE STRING IN THE ENTIRE WORKSPACE and can have NO TRAILING SPACES</w:t>
       </w:r>
     </w:p>
@@ -267,8 +360,15 @@
     </w:p>
     <w:p>
       <w:r>
-        <w:lastRenderedPageBreak/>
-        <w:t>Point out that stuff that is bold and in all caps is critical.</w:t>
+        <w:t xml:space="preserve">Point out that stuff that is bold and in all </w:t>
+      </w:r>
+      <w:proofErr w:type="gramStart"/>
+      <w:r>
+        <w:t>caps</w:t>
+      </w:r>
+      <w:proofErr w:type="gramEnd"/>
+      <w:r>
+        <w:t xml:space="preserve"> is critical.</w:t>
       </w:r>
     </w:p>
     <w:p>
@@ -283,6 +383,8 @@
       </w:r>
     </w:p>
     <w:p>
+      <w:proofErr w:type="spellStart"/>
+      <w:proofErr w:type="gramStart"/>
       <w:r>
         <w:t>f</w:t>
       </w:r>
@@ -292,8 +394,13 @@
       <w:r>
         <w:t>folder</w:t>
       </w:r>
-      <w:r>
-        <w:t>.project-platform download run</w:t>
+      <w:proofErr w:type="gramEnd"/>
+      <w:r>
+        <w:t>.project</w:t>
+      </w:r>
+      <w:proofErr w:type="spellEnd"/>
+      <w:r>
+        <w:t>-platform download run</w:t>
       </w:r>
     </w:p>
     <w:p>
@@ -330,7 +437,15 @@
         </w:numPr>
       </w:pPr>
       <w:r>
-        <w:t xml:space="preserve"> Must have #include “wiced.h” at the top</w:t>
+        <w:t xml:space="preserve"> Must have #include “</w:t>
+      </w:r>
+      <w:proofErr w:type="spellStart"/>
+      <w:r>
+        <w:t>wiced.h</w:t>
+      </w:r>
+      <w:proofErr w:type="spellEnd"/>
+      <w:r>
+        <w:t>” at the top</w:t>
       </w:r>
     </w:p>
     <w:p>
@@ -342,7 +457,23 @@
         </w:numPr>
       </w:pPr>
       <w:r>
-        <w:t>Must call wiced_init();before any other WICED calls</w:t>
+        <w:t xml:space="preserve">Must call </w:t>
+      </w:r>
+      <w:proofErr w:type="spellStart"/>
+      <w:r>
+        <w:t>wiced_</w:t>
+      </w:r>
+      <w:proofErr w:type="gramStart"/>
+      <w:r>
+        <w:t>init</w:t>
+      </w:r>
+      <w:proofErr w:type="spellEnd"/>
+      <w:r>
+        <w:t>(</w:t>
+      </w:r>
+      <w:proofErr w:type="gramEnd"/>
+      <w:r>
+        <w:t>);before any other WICED calls</w:t>
       </w:r>
     </w:p>
     <w:p>
@@ -448,14 +579,17 @@
       <w:r>
         <w:t xml:space="preserve"> – </w:t>
       </w:r>
+      <w:r>
+        <w:t>90</w:t>
+      </w:r>
+      <w:r>
+        <w:t xml:space="preserve"> minutes</w:t>
+      </w:r>
+      <w:r>
+        <w:t>… remind them that we are going to use a timer…because you could spend all day on this topic.</w:t>
+      </w:r>
       <w:bookmarkStart w:id="0" w:name="_GoBack"/>
       <w:bookmarkEnd w:id="0"/>
-      <w:r>
-        <w:t>90</w:t>
-      </w:r>
-      <w:r>
-        <w:t xml:space="preserve"> minutes</w:t>
-      </w:r>
     </w:p>
     <w:p>
       <w:pPr>
@@ -493,7 +627,7 @@
 </file>
 
 <file path=word/endnotes.xml><?xml version="1.0" encoding="utf-8"?>
-<w:endnotes xmlns:wpc="http://schemas.microsoft.com/office/word/2010/wordprocessingCanvas" xmlns:cx="http://schemas.microsoft.com/office/drawing/2014/chartex" xmlns:cx1="http://schemas.microsoft.com/office/drawing/2015/9/8/chartex" xmlns:cx2="http://schemas.microsoft.com/office/drawing/2015/10/21/chartex" xmlns:cx3="http://schemas.microsoft.com/office/drawing/2016/5/9/chartex" xmlns:cx4="http://schemas.microsoft.com/office/drawing/2016/5/10/chartex" xmlns:cx5="http://schemas.microsoft.com/office/drawing/2016/5/11/chartex" xmlns:cx6="http://schemas.microsoft.com/office/drawing/2016/5/12/chartex" xmlns:cx7="http://schemas.microsoft.com/office/drawing/2016/5/13/chartex" xmlns:cx8="http://schemas.microsoft.com/office/drawing/2016/5/14/chartex" xmlns:mc="http://schemas.openxmlformats.org/markup-compatibility/2006" xmlns:aink="http://schemas.microsoft.com/office/drawing/2016/ink" xmlns:am3d="http://schemas.microsoft.com/office/drawing/2017/model3d" xmlns:o="urn:schemas-microsoft-com:office:office" xmlns:r="http://schemas.openxmlformats.org/officeDocument/2006/relationships" xmlns:m="http://schemas.openxmlformats.org/officeDocument/2006/math" xmlns:v="urn:schemas-microsoft-com:vml" xmlns:wp14="http://schemas.microsoft.com/office/word/2010/wordprocessingDrawing" xmlns:wp="http://schemas.openxmlformats.org/drawingml/2006/wordprocessingDrawing" xmlns:w10="urn:schemas-microsoft-com:office:word" xmlns:w="http://schemas.openxmlformats.org/wordprocessingml/2006/main" xmlns:w14="http://schemas.microsoft.com/office/word/2010/wordml" xmlns:w15="http://schemas.microsoft.com/office/word/2012/wordml" xmlns:w16se="http://schemas.microsoft.com/office/word/2015/wordml/symex" xmlns:wpg="http://schemas.microsoft.com/office/word/2010/wordprocessingGroup" xmlns:wpi="http://schemas.microsoft.com/office/word/2010/wordprocessingInk" xmlns:wne="http://schemas.microsoft.com/office/word/2006/wordml" xmlns:wps="http://schemas.microsoft.com/office/word/2010/wordprocessingShape" mc:Ignorable="w14 w15 w16se wp14">
+<w:endnotes xmlns:wpc="http://schemas.microsoft.com/office/word/2010/wordprocessingCanvas" xmlns:mo="http://schemas.microsoft.com/office/mac/office/2008/main" xmlns:mc="http://schemas.openxmlformats.org/markup-compatibility/2006" xmlns:mv="urn:schemas-microsoft-com:mac:vml" xmlns:o="urn:schemas-microsoft-com:office:office" xmlns:r="http://schemas.openxmlformats.org/officeDocument/2006/relationships" xmlns:m="http://schemas.openxmlformats.org/officeDocument/2006/math" xmlns:v="urn:schemas-microsoft-com:vml" xmlns:wp14="http://schemas.microsoft.com/office/word/2010/wordprocessingDrawing" xmlns:wp="http://schemas.openxmlformats.org/drawingml/2006/wordprocessingDrawing" xmlns:w10="urn:schemas-microsoft-com:office:word" xmlns:w="http://schemas.openxmlformats.org/wordprocessingml/2006/main" xmlns:w14="http://schemas.microsoft.com/office/word/2010/wordml" xmlns:w15="http://schemas.microsoft.com/office/word/2012/wordml" xmlns:wpg="http://schemas.microsoft.com/office/word/2010/wordprocessingGroup" xmlns:wpi="http://schemas.microsoft.com/office/word/2010/wordprocessingInk" xmlns:wne="http://schemas.microsoft.com/office/word/2006/wordml" xmlns:wps="http://schemas.microsoft.com/office/word/2010/wordprocessingShape" mc:Ignorable="w14 w15 wp14">
   <w:endnote w:type="separator" w:id="-1">
     <w:p>
       <w:pPr>
@@ -518,7 +652,7 @@
 </file>
 
 <file path=word/footer1.xml><?xml version="1.0" encoding="utf-8"?>
-<w:ftr xmlns:wpc="http://schemas.microsoft.com/office/word/2010/wordprocessingCanvas" xmlns:cx="http://schemas.microsoft.com/office/drawing/2014/chartex" xmlns:cx1="http://schemas.microsoft.com/office/drawing/2015/9/8/chartex" xmlns:cx2="http://schemas.microsoft.com/office/drawing/2015/10/21/chartex" xmlns:cx3="http://schemas.microsoft.com/office/drawing/2016/5/9/chartex" xmlns:cx4="http://schemas.microsoft.com/office/drawing/2016/5/10/chartex" xmlns:cx5="http://schemas.microsoft.com/office/drawing/2016/5/11/chartex" xmlns:cx6="http://schemas.microsoft.com/office/drawing/2016/5/12/chartex" xmlns:cx7="http://schemas.microsoft.com/office/drawing/2016/5/13/chartex" xmlns:cx8="http://schemas.microsoft.com/office/drawing/2016/5/14/chartex" xmlns:mc="http://schemas.openxmlformats.org/markup-compatibility/2006" xmlns:aink="http://schemas.microsoft.com/office/drawing/2016/ink" xmlns:am3d="http://schemas.microsoft.com/office/drawing/2017/model3d" xmlns:o="urn:schemas-microsoft-com:office:office" xmlns:r="http://schemas.openxmlformats.org/officeDocument/2006/relationships" xmlns:m="http://schemas.openxmlformats.org/officeDocument/2006/math" xmlns:v="urn:schemas-microsoft-com:vml" xmlns:wp14="http://schemas.microsoft.com/office/word/2010/wordprocessingDrawing" xmlns:wp="http://schemas.openxmlformats.org/drawingml/2006/wordprocessingDrawing" xmlns:w10="urn:schemas-microsoft-com:office:word" xmlns:w="http://schemas.openxmlformats.org/wordprocessingml/2006/main" xmlns:w14="http://schemas.microsoft.com/office/word/2010/wordml" xmlns:w15="http://schemas.microsoft.com/office/word/2012/wordml" xmlns:w16se="http://schemas.microsoft.com/office/word/2015/wordml/symex" xmlns:wpg="http://schemas.microsoft.com/office/word/2010/wordprocessingGroup" xmlns:wpi="http://schemas.microsoft.com/office/word/2010/wordprocessingInk" xmlns:wne="http://schemas.microsoft.com/office/word/2006/wordml" xmlns:wps="http://schemas.microsoft.com/office/word/2010/wordprocessingShape" mc:Ignorable="w14 w15 w16se wp14">
+<w:ftr xmlns:wpc="http://schemas.microsoft.com/office/word/2010/wordprocessingCanvas" xmlns:mo="http://schemas.microsoft.com/office/mac/office/2008/main" xmlns:mc="http://schemas.openxmlformats.org/markup-compatibility/2006" xmlns:mv="urn:schemas-microsoft-com:mac:vml" xmlns:o="urn:schemas-microsoft-com:office:office" xmlns:r="http://schemas.openxmlformats.org/officeDocument/2006/relationships" xmlns:m="http://schemas.openxmlformats.org/officeDocument/2006/math" xmlns:v="urn:schemas-microsoft-com:vml" xmlns:wp14="http://schemas.microsoft.com/office/word/2010/wordprocessingDrawing" xmlns:wp="http://schemas.openxmlformats.org/drawingml/2006/wordprocessingDrawing" xmlns:w10="urn:schemas-microsoft-com:office:word" xmlns:w="http://schemas.openxmlformats.org/wordprocessingml/2006/main" xmlns:w14="http://schemas.microsoft.com/office/word/2010/wordml" xmlns:w15="http://schemas.microsoft.com/office/word/2012/wordml" xmlns:wpg="http://schemas.microsoft.com/office/word/2010/wordprocessingGroup" xmlns:wpi="http://schemas.microsoft.com/office/word/2010/wordprocessingInk" xmlns:wne="http://schemas.microsoft.com/office/word/2006/wordml" xmlns:wps="http://schemas.microsoft.com/office/word/2010/wordprocessingShape" mc:Ignorable="w14 w15 wp14">
   <w:p>
     <w:pPr>
       <w:tabs>
@@ -650,7 +784,7 @@
 </file>
 
 <file path=word/footnotes.xml><?xml version="1.0" encoding="utf-8"?>
-<w:footnotes xmlns:wpc="http://schemas.microsoft.com/office/word/2010/wordprocessingCanvas" xmlns:cx="http://schemas.microsoft.com/office/drawing/2014/chartex" xmlns:cx1="http://schemas.microsoft.com/office/drawing/2015/9/8/chartex" xmlns:cx2="http://schemas.microsoft.com/office/drawing/2015/10/21/chartex" xmlns:cx3="http://schemas.microsoft.com/office/drawing/2016/5/9/chartex" xmlns:cx4="http://schemas.microsoft.com/office/drawing/2016/5/10/chartex" xmlns:cx5="http://schemas.microsoft.com/office/drawing/2016/5/11/chartex" xmlns:cx6="http://schemas.microsoft.com/office/drawing/2016/5/12/chartex" xmlns:cx7="http://schemas.microsoft.com/office/drawing/2016/5/13/chartex" xmlns:cx8="http://schemas.microsoft.com/office/drawing/2016/5/14/chartex" xmlns:mc="http://schemas.openxmlformats.org/markup-compatibility/2006" xmlns:aink="http://schemas.microsoft.com/office/drawing/2016/ink" xmlns:am3d="http://schemas.microsoft.com/office/drawing/2017/model3d" xmlns:o="urn:schemas-microsoft-com:office:office" xmlns:r="http://schemas.openxmlformats.org/officeDocument/2006/relationships" xmlns:m="http://schemas.openxmlformats.org/officeDocument/2006/math" xmlns:v="urn:schemas-microsoft-com:vml" xmlns:wp14="http://schemas.microsoft.com/office/word/2010/wordprocessingDrawing" xmlns:wp="http://schemas.openxmlformats.org/drawingml/2006/wordprocessingDrawing" xmlns:w10="urn:schemas-microsoft-com:office:word" xmlns:w="http://schemas.openxmlformats.org/wordprocessingml/2006/main" xmlns:w14="http://schemas.microsoft.com/office/word/2010/wordml" xmlns:w15="http://schemas.microsoft.com/office/word/2012/wordml" xmlns:w16se="http://schemas.microsoft.com/office/word/2015/wordml/symex" xmlns:wpg="http://schemas.microsoft.com/office/word/2010/wordprocessingGroup" xmlns:wpi="http://schemas.microsoft.com/office/word/2010/wordprocessingInk" xmlns:wne="http://schemas.microsoft.com/office/word/2006/wordml" xmlns:wps="http://schemas.microsoft.com/office/word/2010/wordprocessingShape" mc:Ignorable="w14 w15 w16se wp14">
+<w:footnotes xmlns:wpc="http://schemas.microsoft.com/office/word/2010/wordprocessingCanvas" xmlns:mo="http://schemas.microsoft.com/office/mac/office/2008/main" xmlns:mc="http://schemas.openxmlformats.org/markup-compatibility/2006" xmlns:mv="urn:schemas-microsoft-com:mac:vml" xmlns:o="urn:schemas-microsoft-com:office:office" xmlns:r="http://schemas.openxmlformats.org/officeDocument/2006/relationships" xmlns:m="http://schemas.openxmlformats.org/officeDocument/2006/math" xmlns:v="urn:schemas-microsoft-com:vml" xmlns:wp14="http://schemas.microsoft.com/office/word/2010/wordprocessingDrawing" xmlns:wp="http://schemas.openxmlformats.org/drawingml/2006/wordprocessingDrawing" xmlns:w10="urn:schemas-microsoft-com:office:word" xmlns:w="http://schemas.openxmlformats.org/wordprocessingml/2006/main" xmlns:w14="http://schemas.microsoft.com/office/word/2010/wordml" xmlns:w15="http://schemas.microsoft.com/office/word/2012/wordml" xmlns:wpg="http://schemas.microsoft.com/office/word/2010/wordprocessingGroup" xmlns:wpi="http://schemas.microsoft.com/office/word/2010/wordprocessingInk" xmlns:wne="http://schemas.microsoft.com/office/word/2006/wordml" xmlns:wps="http://schemas.microsoft.com/office/word/2010/wordprocessingShape" mc:Ignorable="w14 w15 wp14">
   <w:footnote w:type="separator" w:id="-1">
     <w:p>
       <w:pPr>
@@ -675,8 +809,8 @@
 </file>
 
 <file path=word/numbering.xml><?xml version="1.0" encoding="utf-8"?>
-<w:numbering xmlns:wpc="http://schemas.microsoft.com/office/word/2010/wordprocessingCanvas" xmlns:cx="http://schemas.microsoft.com/office/drawing/2014/chartex" xmlns:cx1="http://schemas.microsoft.com/office/drawing/2015/9/8/chartex" xmlns:cx2="http://schemas.microsoft.com/office/drawing/2015/10/21/chartex" xmlns:cx3="http://schemas.microsoft.com/office/drawing/2016/5/9/chartex" xmlns:cx4="http://schemas.microsoft.com/office/drawing/2016/5/10/chartex" xmlns:cx5="http://schemas.microsoft.com/office/drawing/2016/5/11/chartex" xmlns:cx6="http://schemas.microsoft.com/office/drawing/2016/5/12/chartex" xmlns:cx7="http://schemas.microsoft.com/office/drawing/2016/5/13/chartex" xmlns:cx8="http://schemas.microsoft.com/office/drawing/2016/5/14/chartex" xmlns:mc="http://schemas.openxmlformats.org/markup-compatibility/2006" xmlns:aink="http://schemas.microsoft.com/office/drawing/2016/ink" xmlns:am3d="http://schemas.microsoft.com/office/drawing/2017/model3d" xmlns:o="urn:schemas-microsoft-com:office:office" xmlns:r="http://schemas.openxmlformats.org/officeDocument/2006/relationships" xmlns:m="http://schemas.openxmlformats.org/officeDocument/2006/math" xmlns:v="urn:schemas-microsoft-com:vml" xmlns:wp14="http://schemas.microsoft.com/office/word/2010/wordprocessingDrawing" xmlns:wp="http://schemas.openxmlformats.org/drawingml/2006/wordprocessingDrawing" xmlns:w10="urn:schemas-microsoft-com:office:word" xmlns:w="http://schemas.openxmlformats.org/wordprocessingml/2006/main" xmlns:w14="http://schemas.microsoft.com/office/word/2010/wordml" xmlns:w15="http://schemas.microsoft.com/office/word/2012/wordml" xmlns:w16se="http://schemas.microsoft.com/office/word/2015/wordml/symex" xmlns:wpg="http://schemas.microsoft.com/office/word/2010/wordprocessingGroup" xmlns:wpi="http://schemas.microsoft.com/office/word/2010/wordprocessingInk" xmlns:wne="http://schemas.microsoft.com/office/word/2006/wordml" xmlns:wps="http://schemas.microsoft.com/office/word/2010/wordprocessingShape" mc:Ignorable="w14 w15 w16se wp14">
-  <w:abstractNum w:abstractNumId="0" w15:restartNumberingAfterBreak="0">
+<w:numbering xmlns:wpc="http://schemas.microsoft.com/office/word/2010/wordprocessingCanvas" xmlns:mo="http://schemas.microsoft.com/office/mac/office/2008/main" xmlns:mc="http://schemas.openxmlformats.org/markup-compatibility/2006" xmlns:mv="urn:schemas-microsoft-com:mac:vml" xmlns:o="urn:schemas-microsoft-com:office:office" xmlns:r="http://schemas.openxmlformats.org/officeDocument/2006/relationships" xmlns:m="http://schemas.openxmlformats.org/officeDocument/2006/math" xmlns:v="urn:schemas-microsoft-com:vml" xmlns:wp14="http://schemas.microsoft.com/office/word/2010/wordprocessingDrawing" xmlns:wp="http://schemas.openxmlformats.org/drawingml/2006/wordprocessingDrawing" xmlns:w10="urn:schemas-microsoft-com:office:word" xmlns:w="http://schemas.openxmlformats.org/wordprocessingml/2006/main" xmlns:w14="http://schemas.microsoft.com/office/word/2010/wordml" xmlns:w15="http://schemas.microsoft.com/office/word/2012/wordml" xmlns:wpg="http://schemas.microsoft.com/office/word/2010/wordprocessingGroup" xmlns:wpi="http://schemas.microsoft.com/office/word/2010/wordprocessingInk" xmlns:wne="http://schemas.microsoft.com/office/word/2006/wordml" xmlns:wps="http://schemas.microsoft.com/office/word/2010/wordprocessingShape" mc:Ignorable="w14 w15 wp14">
+  <w:abstractNum w:abstractNumId="0">
     <w:nsid w:val="0739380B"/>
     <w:multiLevelType w:val="hybridMultilevel"/>
     <w:tmpl w:val="71E8739E"/>
@@ -762,7 +896,7 @@
       </w:pPr>
     </w:lvl>
   </w:abstractNum>
-  <w:abstractNum w:abstractNumId="1" w15:restartNumberingAfterBreak="0">
+  <w:abstractNum w:abstractNumId="1">
     <w:nsid w:val="07BC68FC"/>
     <w:multiLevelType w:val="hybridMultilevel"/>
     <w:tmpl w:val="CD12BF1A"/>
@@ -848,7 +982,7 @@
       </w:pPr>
     </w:lvl>
   </w:abstractNum>
-  <w:abstractNum w:abstractNumId="2" w15:restartNumberingAfterBreak="0">
+  <w:abstractNum w:abstractNumId="2">
     <w:nsid w:val="07F62A28"/>
     <w:multiLevelType w:val="hybridMultilevel"/>
     <w:tmpl w:val="080C3516"/>
@@ -961,7 +1095,7 @@
       </w:rPr>
     </w:lvl>
   </w:abstractNum>
-  <w:abstractNum w:abstractNumId="3" w15:restartNumberingAfterBreak="0">
+  <w:abstractNum w:abstractNumId="3">
     <w:nsid w:val="0C555C5F"/>
     <w:multiLevelType w:val="hybridMultilevel"/>
     <w:tmpl w:val="0372AC4A"/>
@@ -1047,7 +1181,7 @@
       </w:pPr>
     </w:lvl>
   </w:abstractNum>
-  <w:abstractNum w:abstractNumId="4" w15:restartNumberingAfterBreak="0">
+  <w:abstractNum w:abstractNumId="4">
     <w:nsid w:val="234C53CE"/>
     <w:multiLevelType w:val="hybridMultilevel"/>
     <w:tmpl w:val="7974E1F6"/>
@@ -1133,7 +1267,7 @@
       </w:pPr>
     </w:lvl>
   </w:abstractNum>
-  <w:abstractNum w:abstractNumId="5" w15:restartNumberingAfterBreak="0">
+  <w:abstractNum w:abstractNumId="5">
     <w:nsid w:val="242130EE"/>
     <w:multiLevelType w:val="hybridMultilevel"/>
     <w:tmpl w:val="AE22D34A"/>
@@ -1222,7 +1356,7 @@
       </w:pPr>
     </w:lvl>
   </w:abstractNum>
-  <w:abstractNum w:abstractNumId="6" w15:restartNumberingAfterBreak="0">
+  <w:abstractNum w:abstractNumId="6">
     <w:nsid w:val="255A2733"/>
     <w:multiLevelType w:val="hybridMultilevel"/>
     <w:tmpl w:val="06C8708E"/>
@@ -1311,7 +1445,7 @@
       </w:pPr>
     </w:lvl>
   </w:abstractNum>
-  <w:abstractNum w:abstractNumId="7" w15:restartNumberingAfterBreak="0">
+  <w:abstractNum w:abstractNumId="7">
     <w:nsid w:val="31CF20AB"/>
     <w:multiLevelType w:val="hybridMultilevel"/>
     <w:tmpl w:val="CCFA2EC0"/>
@@ -1397,7 +1531,7 @@
       </w:pPr>
     </w:lvl>
   </w:abstractNum>
-  <w:abstractNum w:abstractNumId="8" w15:restartNumberingAfterBreak="0">
+  <w:abstractNum w:abstractNumId="8">
     <w:nsid w:val="32ED6AB8"/>
     <w:multiLevelType w:val="hybridMultilevel"/>
     <w:tmpl w:val="ABF21624"/>
@@ -1486,7 +1620,7 @@
       </w:pPr>
     </w:lvl>
   </w:abstractNum>
-  <w:abstractNum w:abstractNumId="9" w15:restartNumberingAfterBreak="0">
+  <w:abstractNum w:abstractNumId="9">
     <w:nsid w:val="36261930"/>
     <w:multiLevelType w:val="hybridMultilevel"/>
     <w:tmpl w:val="F5ECE640"/>
@@ -1572,7 +1706,7 @@
       </w:pPr>
     </w:lvl>
   </w:abstractNum>
-  <w:abstractNum w:abstractNumId="10" w15:restartNumberingAfterBreak="0">
+  <w:abstractNum w:abstractNumId="10">
     <w:nsid w:val="37FD120C"/>
     <w:multiLevelType w:val="hybridMultilevel"/>
     <w:tmpl w:val="1902ADBA"/>
@@ -1658,7 +1792,7 @@
       </w:pPr>
     </w:lvl>
   </w:abstractNum>
-  <w:abstractNum w:abstractNumId="11" w15:restartNumberingAfterBreak="0">
+  <w:abstractNum w:abstractNumId="11">
     <w:nsid w:val="3E5A3140"/>
     <w:multiLevelType w:val="hybridMultilevel"/>
     <w:tmpl w:val="26143976"/>
@@ -1744,7 +1878,7 @@
       </w:pPr>
     </w:lvl>
   </w:abstractNum>
-  <w:abstractNum w:abstractNumId="12" w15:restartNumberingAfterBreak="0">
+  <w:abstractNum w:abstractNumId="12">
     <w:nsid w:val="421B510D"/>
     <w:multiLevelType w:val="hybridMultilevel"/>
     <w:tmpl w:val="5672D2AE"/>
@@ -1857,7 +1991,7 @@
       </w:rPr>
     </w:lvl>
   </w:abstractNum>
-  <w:abstractNum w:abstractNumId="13" w15:restartNumberingAfterBreak="0">
+  <w:abstractNum w:abstractNumId="13">
     <w:nsid w:val="504A73E5"/>
     <w:multiLevelType w:val="hybridMultilevel"/>
     <w:tmpl w:val="CCEE4F46"/>
@@ -1943,7 +2077,7 @@
       </w:pPr>
     </w:lvl>
   </w:abstractNum>
-  <w:abstractNum w:abstractNumId="14" w15:restartNumberingAfterBreak="0">
+  <w:abstractNum w:abstractNumId="14">
     <w:nsid w:val="51660D25"/>
     <w:multiLevelType w:val="hybridMultilevel"/>
     <w:tmpl w:val="0A6C238E"/>
@@ -2029,7 +2163,7 @@
       </w:pPr>
     </w:lvl>
   </w:abstractNum>
-  <w:abstractNum w:abstractNumId="15" w15:restartNumberingAfterBreak="0">
+  <w:abstractNum w:abstractNumId="15">
     <w:nsid w:val="60334975"/>
     <w:multiLevelType w:val="hybridMultilevel"/>
     <w:tmpl w:val="B5CE3222"/>
@@ -2115,7 +2249,7 @@
       </w:pPr>
     </w:lvl>
   </w:abstractNum>
-  <w:abstractNum w:abstractNumId="16" w15:restartNumberingAfterBreak="0">
+  <w:abstractNum w:abstractNumId="16">
     <w:nsid w:val="62157A6F"/>
     <w:multiLevelType w:val="hybridMultilevel"/>
     <w:tmpl w:val="847CF57C"/>
@@ -2201,7 +2335,7 @@
       </w:pPr>
     </w:lvl>
   </w:abstractNum>
-  <w:abstractNum w:abstractNumId="17" w15:restartNumberingAfterBreak="0">
+  <w:abstractNum w:abstractNumId="17">
     <w:nsid w:val="680B42B5"/>
     <w:multiLevelType w:val="hybridMultilevel"/>
     <w:tmpl w:val="BC1AEB20"/>
@@ -2287,7 +2421,7 @@
       </w:pPr>
     </w:lvl>
   </w:abstractNum>
-  <w:abstractNum w:abstractNumId="18" w15:restartNumberingAfterBreak="0">
+  <w:abstractNum w:abstractNumId="18">
     <w:nsid w:val="6A754949"/>
     <w:multiLevelType w:val="hybridMultilevel"/>
     <w:tmpl w:val="8EE21A96"/>
@@ -2373,7 +2507,7 @@
       </w:pPr>
     </w:lvl>
   </w:abstractNum>
-  <w:abstractNum w:abstractNumId="19" w15:restartNumberingAfterBreak="0">
+  <w:abstractNum w:abstractNumId="19">
     <w:nsid w:val="6DE126CC"/>
     <w:multiLevelType w:val="hybridMultilevel"/>
     <w:tmpl w:val="1E04E26C"/>
@@ -2459,7 +2593,7 @@
       </w:pPr>
     </w:lvl>
   </w:abstractNum>
-  <w:abstractNum w:abstractNumId="20" w15:restartNumberingAfterBreak="0">
+  <w:abstractNum w:abstractNumId="20">
     <w:nsid w:val="70F81BCF"/>
     <w:multiLevelType w:val="hybridMultilevel"/>
     <w:tmpl w:val="1D408088"/>
@@ -2572,7 +2706,7 @@
       </w:rPr>
     </w:lvl>
   </w:abstractNum>
-  <w:abstractNum w:abstractNumId="21" w15:restartNumberingAfterBreak="0">
+  <w:abstractNum w:abstractNumId="21">
     <w:nsid w:val="7626597C"/>
     <w:multiLevelType w:val="hybridMultilevel"/>
     <w:tmpl w:val="78A49544"/>
@@ -2728,7 +2862,7 @@
 </file>
 
 <file path=word/styles.xml><?xml version="1.0" encoding="utf-8"?>
-<w:styles xmlns:mc="http://schemas.openxmlformats.org/markup-compatibility/2006" xmlns:r="http://schemas.openxmlformats.org/officeDocument/2006/relationships" xmlns:w="http://schemas.openxmlformats.org/wordprocessingml/2006/main" xmlns:w14="http://schemas.microsoft.com/office/word/2010/wordml" xmlns:w15="http://schemas.microsoft.com/office/word/2012/wordml" xmlns:w16se="http://schemas.microsoft.com/office/word/2015/wordml/symex" mc:Ignorable="w14 w15 w16se">
+<w:styles xmlns:mc="http://schemas.openxmlformats.org/markup-compatibility/2006" xmlns:r="http://schemas.openxmlformats.org/officeDocument/2006/relationships" xmlns:w="http://schemas.openxmlformats.org/wordprocessingml/2006/main" xmlns:w14="http://schemas.microsoft.com/office/word/2010/wordml" xmlns:w15="http://schemas.microsoft.com/office/word/2012/wordml" mc:Ignorable="w14 w15">
   <w:docDefaults>
     <w:rPrDefault>
       <w:rPr>
@@ -2744,7 +2878,7 @@
       </w:pPr>
     </w:pPrDefault>
   </w:docDefaults>
-  <w:latentStyles w:defLockedState="0" w:defUIPriority="99" w:defSemiHidden="0" w:defUnhideWhenUsed="0" w:defQFormat="0" w:count="375">
+  <w:latentStyles w:defLockedState="0" w:defUIPriority="99" w:defSemiHidden="0" w:defUnhideWhenUsed="0" w:defQFormat="0" w:count="382">
     <w:lsdException w:name="Normal" w:uiPriority="0" w:qFormat="1"/>
     <w:lsdException w:name="heading 1" w:uiPriority="9" w:qFormat="1"/>
     <w:lsdException w:name="heading 2" w:semiHidden="1" w:uiPriority="9" w:unhideWhenUsed="1" w:qFormat="1"/>
@@ -3118,8 +3252,6 @@
     <w:lsdException w:name="List Table 7 Colorful Accent 6" w:uiPriority="52"/>
     <w:lsdException w:name="Mention" w:semiHidden="1" w:unhideWhenUsed="1"/>
     <w:lsdException w:name="Smart Hyperlink" w:semiHidden="1" w:unhideWhenUsed="1"/>
-    <w:lsdException w:name="Hashtag" w:semiHidden="1" w:unhideWhenUsed="1"/>
-    <w:lsdException w:name="Unresolved Mention" w:semiHidden="1" w:unhideWhenUsed="1"/>
   </w:latentStyles>
   <w:style w:type="paragraph" w:default="1" w:styleId="Normal">
     <w:name w:val="Normal"/>

</xml_diff>

<commit_message>
Redo firmware and documents for new pinout. Update formatting of all chapters. Add platform files for new shield pinout.
</commit_message>
<xml_diff>
--- a/labmanual/English/SpeakerNotes/Chapter2-Peripherals.docx
+++ b/labmanual/English/SpeakerNotes/Chapter2-Peripherals.docx
@@ -1,6 +1,6 @@
 
 <file path=word/document.xml><?xml version="1.0" encoding="utf-8"?>
-<w:document xmlns:wpc="http://schemas.microsoft.com/office/word/2010/wordprocessingCanvas" xmlns:cx="http://schemas.microsoft.com/office/drawing/2014/chartex" xmlns:cx1="http://schemas.microsoft.com/office/drawing/2015/9/8/chartex" xmlns:cx2="http://schemas.microsoft.com/office/drawing/2015/10/21/chartex" xmlns:cx3="http://schemas.microsoft.com/office/drawing/2016/5/9/chartex" xmlns:cx4="http://schemas.microsoft.com/office/drawing/2016/5/10/chartex" xmlns:cx5="http://schemas.microsoft.com/office/drawing/2016/5/11/chartex" xmlns:cx6="http://schemas.microsoft.com/office/drawing/2016/5/12/chartex" xmlns:cx7="http://schemas.microsoft.com/office/drawing/2016/5/13/chartex" xmlns:cx8="http://schemas.microsoft.com/office/drawing/2016/5/14/chartex" xmlns:mc="http://schemas.openxmlformats.org/markup-compatibility/2006" xmlns:aink="http://schemas.microsoft.com/office/drawing/2016/ink" xmlns:am3d="http://schemas.microsoft.com/office/drawing/2017/model3d" xmlns:o="urn:schemas-microsoft-com:office:office" xmlns:r="http://schemas.openxmlformats.org/officeDocument/2006/relationships" xmlns:m="http://schemas.openxmlformats.org/officeDocument/2006/math" xmlns:v="urn:schemas-microsoft-com:vml" xmlns:wp14="http://schemas.microsoft.com/office/word/2010/wordprocessingDrawing" xmlns:wp="http://schemas.openxmlformats.org/drawingml/2006/wordprocessingDrawing" xmlns:w10="urn:schemas-microsoft-com:office:word" xmlns:w="http://schemas.openxmlformats.org/wordprocessingml/2006/main" xmlns:w14="http://schemas.microsoft.com/office/word/2010/wordml" xmlns:w15="http://schemas.microsoft.com/office/word/2012/wordml" xmlns:w16se="http://schemas.microsoft.com/office/word/2015/wordml/symex" xmlns:wpg="http://schemas.microsoft.com/office/word/2010/wordprocessingGroup" xmlns:wpi="http://schemas.microsoft.com/office/word/2010/wordprocessingInk" xmlns:wne="http://schemas.microsoft.com/office/word/2006/wordml" xmlns:wps="http://schemas.microsoft.com/office/word/2010/wordprocessingShape" mc:Ignorable="w14 w15 w16se wp14">
+<w:document xmlns:wpc="http://schemas.microsoft.com/office/word/2010/wordprocessingCanvas" xmlns:cx="http://schemas.microsoft.com/office/drawing/2014/chartex" xmlns:cx1="http://schemas.microsoft.com/office/drawing/2015/9/8/chartex" xmlns:cx2="http://schemas.microsoft.com/office/drawing/2015/10/21/chartex" xmlns:cx3="http://schemas.microsoft.com/office/drawing/2016/5/9/chartex" xmlns:cx4="http://schemas.microsoft.com/office/drawing/2016/5/10/chartex" xmlns:cx5="http://schemas.microsoft.com/office/drawing/2016/5/11/chartex" xmlns:cx6="http://schemas.microsoft.com/office/drawing/2016/5/12/chartex" xmlns:cx7="http://schemas.microsoft.com/office/drawing/2016/5/13/chartex" xmlns:cx8="http://schemas.microsoft.com/office/drawing/2016/5/14/chartex" xmlns:mc="http://schemas.openxmlformats.org/markup-compatibility/2006" xmlns:aink="http://schemas.microsoft.com/office/drawing/2016/ink" xmlns:am3d="http://schemas.microsoft.com/office/drawing/2017/model3d" xmlns:o="urn:schemas-microsoft-com:office:office" xmlns:r="http://schemas.openxmlformats.org/officeDocument/2006/relationships" xmlns:m="http://schemas.openxmlformats.org/officeDocument/2006/math" xmlns:v="urn:schemas-microsoft-com:vml" xmlns:wp14="http://schemas.microsoft.com/office/word/2010/wordprocessingDrawing" xmlns:wp="http://schemas.openxmlformats.org/drawingml/2006/wordprocessingDrawing" xmlns:w10="urn:schemas-microsoft-com:office:word" xmlns:w="http://schemas.openxmlformats.org/wordprocessingml/2006/main" xmlns:w14="http://schemas.microsoft.com/office/word/2010/wordml" xmlns:w15="http://schemas.microsoft.com/office/word/2012/wordml" xmlns:w16cid="http://schemas.microsoft.com/office/word/2016/wordml/cid" xmlns:w16se="http://schemas.microsoft.com/office/word/2015/wordml/symex" xmlns:wpg="http://schemas.microsoft.com/office/word/2010/wordprocessingGroup" xmlns:wpi="http://schemas.microsoft.com/office/word/2010/wordprocessingInk" xmlns:wne="http://schemas.microsoft.com/office/word/2006/wordml" xmlns:wps="http://schemas.microsoft.com/office/word/2010/wordprocessingShape" mc:Ignorable="w14 w15 w16se w16cid wp14">
   <w:body>
     <w:p>
       <w:pPr>
@@ -624,7 +624,13 @@
     </w:p>
     <w:p>
       <w:r>
-        <w:t>Exercise 01 – Drag CYW943907AEVAL1F_WW101 from windows explorer into Eclipse Platforms folder</w:t>
+        <w:t xml:space="preserve">Exercise 01 – Drag </w:t>
+      </w:r>
+      <w:r>
+        <w:t>WW101_2_</w:t>
+      </w:r>
+      <w:r>
+        <w:t>CYW943907AEVAL1F from windows explorer into Eclipse Platforms folder</w:t>
       </w:r>
     </w:p>
     <w:p>
@@ -1841,18 +1847,27 @@
       <w:r>
         <w:t>In code, show how to right click and open declaration on wiced_gpio_init</w:t>
       </w:r>
+    </w:p>
+    <w:p>
+      <w:pPr>
+        <w:ind w:firstLine="720"/>
+      </w:pPr>
+      <w:r>
+        <w:t xml:space="preserve">Make target: </w:t>
+      </w:r>
+      <w:r>
+        <w:t>ww101.02.02_blinkled-</w:t>
+      </w:r>
+      <w:r>
+        <w:t>WW101_2_</w:t>
+      </w:r>
+      <w:r>
+        <w:t>CYW943907AEVAL1F</w:t>
+      </w:r>
       <w:bookmarkStart w:id="0" w:name="_GoBack"/>
       <w:bookmarkEnd w:id="0"/>
-    </w:p>
-    <w:p>
-      <w:pPr>
-        <w:ind w:firstLine="720"/>
-      </w:pPr>
-      <w:r>
-        <w:t xml:space="preserve">Make target: </w:t>
-      </w:r>
-      <w:r>
-        <w:t>ww101.02.02_blinkled-CYW943907AEVAL1F_WW101 download run</w:t>
+      <w:r>
+        <w:t xml:space="preserve"> download run</w:t>
       </w:r>
     </w:p>
     <w:p>
@@ -1884,7 +1899,7 @@
 </file>
 
 <file path=word/endnotes.xml><?xml version="1.0" encoding="utf-8"?>
-<w:endnotes xmlns:wpc="http://schemas.microsoft.com/office/word/2010/wordprocessingCanvas" xmlns:cx="http://schemas.microsoft.com/office/drawing/2014/chartex" xmlns:cx1="http://schemas.microsoft.com/office/drawing/2015/9/8/chartex" xmlns:cx2="http://schemas.microsoft.com/office/drawing/2015/10/21/chartex" xmlns:cx3="http://schemas.microsoft.com/office/drawing/2016/5/9/chartex" xmlns:cx4="http://schemas.microsoft.com/office/drawing/2016/5/10/chartex" xmlns:cx5="http://schemas.microsoft.com/office/drawing/2016/5/11/chartex" xmlns:cx6="http://schemas.microsoft.com/office/drawing/2016/5/12/chartex" xmlns:cx7="http://schemas.microsoft.com/office/drawing/2016/5/13/chartex" xmlns:cx8="http://schemas.microsoft.com/office/drawing/2016/5/14/chartex" xmlns:mc="http://schemas.openxmlformats.org/markup-compatibility/2006" xmlns:aink="http://schemas.microsoft.com/office/drawing/2016/ink" xmlns:am3d="http://schemas.microsoft.com/office/drawing/2017/model3d" xmlns:o="urn:schemas-microsoft-com:office:office" xmlns:r="http://schemas.openxmlformats.org/officeDocument/2006/relationships" xmlns:m="http://schemas.openxmlformats.org/officeDocument/2006/math" xmlns:v="urn:schemas-microsoft-com:vml" xmlns:wp14="http://schemas.microsoft.com/office/word/2010/wordprocessingDrawing" xmlns:wp="http://schemas.openxmlformats.org/drawingml/2006/wordprocessingDrawing" xmlns:w10="urn:schemas-microsoft-com:office:word" xmlns:w="http://schemas.openxmlformats.org/wordprocessingml/2006/main" xmlns:w14="http://schemas.microsoft.com/office/word/2010/wordml" xmlns:w15="http://schemas.microsoft.com/office/word/2012/wordml" xmlns:w16se="http://schemas.microsoft.com/office/word/2015/wordml/symex" xmlns:wpg="http://schemas.microsoft.com/office/word/2010/wordprocessingGroup" xmlns:wpi="http://schemas.microsoft.com/office/word/2010/wordprocessingInk" xmlns:wne="http://schemas.microsoft.com/office/word/2006/wordml" xmlns:wps="http://schemas.microsoft.com/office/word/2010/wordprocessingShape" mc:Ignorable="w14 w15 w16se wp14">
+<w:endnotes xmlns:wpc="http://schemas.microsoft.com/office/word/2010/wordprocessingCanvas" xmlns:cx="http://schemas.microsoft.com/office/drawing/2014/chartex" xmlns:cx1="http://schemas.microsoft.com/office/drawing/2015/9/8/chartex" xmlns:cx2="http://schemas.microsoft.com/office/drawing/2015/10/21/chartex" xmlns:cx3="http://schemas.microsoft.com/office/drawing/2016/5/9/chartex" xmlns:cx4="http://schemas.microsoft.com/office/drawing/2016/5/10/chartex" xmlns:cx5="http://schemas.microsoft.com/office/drawing/2016/5/11/chartex" xmlns:cx6="http://schemas.microsoft.com/office/drawing/2016/5/12/chartex" xmlns:cx7="http://schemas.microsoft.com/office/drawing/2016/5/13/chartex" xmlns:cx8="http://schemas.microsoft.com/office/drawing/2016/5/14/chartex" xmlns:mc="http://schemas.openxmlformats.org/markup-compatibility/2006" xmlns:aink="http://schemas.microsoft.com/office/drawing/2016/ink" xmlns:am3d="http://schemas.microsoft.com/office/drawing/2017/model3d" xmlns:o="urn:schemas-microsoft-com:office:office" xmlns:r="http://schemas.openxmlformats.org/officeDocument/2006/relationships" xmlns:m="http://schemas.openxmlformats.org/officeDocument/2006/math" xmlns:v="urn:schemas-microsoft-com:vml" xmlns:wp14="http://schemas.microsoft.com/office/word/2010/wordprocessingDrawing" xmlns:wp="http://schemas.openxmlformats.org/drawingml/2006/wordprocessingDrawing" xmlns:w10="urn:schemas-microsoft-com:office:word" xmlns:w="http://schemas.openxmlformats.org/wordprocessingml/2006/main" xmlns:w14="http://schemas.microsoft.com/office/word/2010/wordml" xmlns:w15="http://schemas.microsoft.com/office/word/2012/wordml" xmlns:w16cid="http://schemas.microsoft.com/office/word/2016/wordml/cid" xmlns:w16se="http://schemas.microsoft.com/office/word/2015/wordml/symex" xmlns:wpg="http://schemas.microsoft.com/office/word/2010/wordprocessingGroup" xmlns:wpi="http://schemas.microsoft.com/office/word/2010/wordprocessingInk" xmlns:wne="http://schemas.microsoft.com/office/word/2006/wordml" xmlns:wps="http://schemas.microsoft.com/office/word/2010/wordprocessingShape" mc:Ignorable="w14 w15 w16se w16cid wp14">
   <w:endnote w:type="separator" w:id="-1">
     <w:p>
       <w:r>
@@ -1903,7 +1918,7 @@
 </file>
 
 <file path=word/footer1.xml><?xml version="1.0" encoding="utf-8"?>
-<w:ftr xmlns:wpc="http://schemas.microsoft.com/office/word/2010/wordprocessingCanvas" xmlns:cx="http://schemas.microsoft.com/office/drawing/2014/chartex" xmlns:cx1="http://schemas.microsoft.com/office/drawing/2015/9/8/chartex" xmlns:cx2="http://schemas.microsoft.com/office/drawing/2015/10/21/chartex" xmlns:cx3="http://schemas.microsoft.com/office/drawing/2016/5/9/chartex" xmlns:cx4="http://schemas.microsoft.com/office/drawing/2016/5/10/chartex" xmlns:cx5="http://schemas.microsoft.com/office/drawing/2016/5/11/chartex" xmlns:cx6="http://schemas.microsoft.com/office/drawing/2016/5/12/chartex" xmlns:cx7="http://schemas.microsoft.com/office/drawing/2016/5/13/chartex" xmlns:cx8="http://schemas.microsoft.com/office/drawing/2016/5/14/chartex" xmlns:mc="http://schemas.openxmlformats.org/markup-compatibility/2006" xmlns:aink="http://schemas.microsoft.com/office/drawing/2016/ink" xmlns:am3d="http://schemas.microsoft.com/office/drawing/2017/model3d" xmlns:o="urn:schemas-microsoft-com:office:office" xmlns:r="http://schemas.openxmlformats.org/officeDocument/2006/relationships" xmlns:m="http://schemas.openxmlformats.org/officeDocument/2006/math" xmlns:v="urn:schemas-microsoft-com:vml" xmlns:wp14="http://schemas.microsoft.com/office/word/2010/wordprocessingDrawing" xmlns:wp="http://schemas.openxmlformats.org/drawingml/2006/wordprocessingDrawing" xmlns:w10="urn:schemas-microsoft-com:office:word" xmlns:w="http://schemas.openxmlformats.org/wordprocessingml/2006/main" xmlns:w14="http://schemas.microsoft.com/office/word/2010/wordml" xmlns:w15="http://schemas.microsoft.com/office/word/2012/wordml" xmlns:w16se="http://schemas.microsoft.com/office/word/2015/wordml/symex" xmlns:wpg="http://schemas.microsoft.com/office/word/2010/wordprocessingGroup" xmlns:wpi="http://schemas.microsoft.com/office/word/2010/wordprocessingInk" xmlns:wne="http://schemas.microsoft.com/office/word/2006/wordml" xmlns:wps="http://schemas.microsoft.com/office/word/2010/wordprocessingShape" mc:Ignorable="w14 w15 w16se wp14">
+<w:ftr xmlns:wpc="http://schemas.microsoft.com/office/word/2010/wordprocessingCanvas" xmlns:cx="http://schemas.microsoft.com/office/drawing/2014/chartex" xmlns:cx1="http://schemas.microsoft.com/office/drawing/2015/9/8/chartex" xmlns:cx2="http://schemas.microsoft.com/office/drawing/2015/10/21/chartex" xmlns:cx3="http://schemas.microsoft.com/office/drawing/2016/5/9/chartex" xmlns:cx4="http://schemas.microsoft.com/office/drawing/2016/5/10/chartex" xmlns:cx5="http://schemas.microsoft.com/office/drawing/2016/5/11/chartex" xmlns:cx6="http://schemas.microsoft.com/office/drawing/2016/5/12/chartex" xmlns:cx7="http://schemas.microsoft.com/office/drawing/2016/5/13/chartex" xmlns:cx8="http://schemas.microsoft.com/office/drawing/2016/5/14/chartex" xmlns:mc="http://schemas.openxmlformats.org/markup-compatibility/2006" xmlns:aink="http://schemas.microsoft.com/office/drawing/2016/ink" xmlns:am3d="http://schemas.microsoft.com/office/drawing/2017/model3d" xmlns:o="urn:schemas-microsoft-com:office:office" xmlns:r="http://schemas.openxmlformats.org/officeDocument/2006/relationships" xmlns:m="http://schemas.openxmlformats.org/officeDocument/2006/math" xmlns:v="urn:schemas-microsoft-com:vml" xmlns:wp14="http://schemas.microsoft.com/office/word/2010/wordprocessingDrawing" xmlns:wp="http://schemas.openxmlformats.org/drawingml/2006/wordprocessingDrawing" xmlns:w10="urn:schemas-microsoft-com:office:word" xmlns:w="http://schemas.openxmlformats.org/wordprocessingml/2006/main" xmlns:w14="http://schemas.microsoft.com/office/word/2010/wordml" xmlns:w15="http://schemas.microsoft.com/office/word/2012/wordml" xmlns:w16cid="http://schemas.microsoft.com/office/word/2016/wordml/cid" xmlns:w16se="http://schemas.microsoft.com/office/word/2015/wordml/symex" xmlns:wpg="http://schemas.microsoft.com/office/word/2010/wordprocessingGroup" xmlns:wpi="http://schemas.microsoft.com/office/word/2010/wordprocessingInk" xmlns:wne="http://schemas.microsoft.com/office/word/2006/wordml" xmlns:wps="http://schemas.microsoft.com/office/word/2010/wordprocessingShape" mc:Ignorable="w14 w15 w16se w16cid wp14">
   <w:sdt>
     <w:sdtPr>
       <w:id w:val="-1174881396"/>
@@ -1959,7 +1974,7 @@
                 <w:bCs/>
                 <w:noProof/>
               </w:rPr>
-              <w:t>2</w:t>
+              <w:t>3</w:t>
             </w:r>
             <w:r>
               <w:rPr>
@@ -2021,7 +2036,7 @@
 </file>
 
 <file path=word/footnotes.xml><?xml version="1.0" encoding="utf-8"?>
-<w:footnotes xmlns:wpc="http://schemas.microsoft.com/office/word/2010/wordprocessingCanvas" xmlns:cx="http://schemas.microsoft.com/office/drawing/2014/chartex" xmlns:cx1="http://schemas.microsoft.com/office/drawing/2015/9/8/chartex" xmlns:cx2="http://schemas.microsoft.com/office/drawing/2015/10/21/chartex" xmlns:cx3="http://schemas.microsoft.com/office/drawing/2016/5/9/chartex" xmlns:cx4="http://schemas.microsoft.com/office/drawing/2016/5/10/chartex" xmlns:cx5="http://schemas.microsoft.com/office/drawing/2016/5/11/chartex" xmlns:cx6="http://schemas.microsoft.com/office/drawing/2016/5/12/chartex" xmlns:cx7="http://schemas.microsoft.com/office/drawing/2016/5/13/chartex" xmlns:cx8="http://schemas.microsoft.com/office/drawing/2016/5/14/chartex" xmlns:mc="http://schemas.openxmlformats.org/markup-compatibility/2006" xmlns:aink="http://schemas.microsoft.com/office/drawing/2016/ink" xmlns:am3d="http://schemas.microsoft.com/office/drawing/2017/model3d" xmlns:o="urn:schemas-microsoft-com:office:office" xmlns:r="http://schemas.openxmlformats.org/officeDocument/2006/relationships" xmlns:m="http://schemas.openxmlformats.org/officeDocument/2006/math" xmlns:v="urn:schemas-microsoft-com:vml" xmlns:wp14="http://schemas.microsoft.com/office/word/2010/wordprocessingDrawing" xmlns:wp="http://schemas.openxmlformats.org/drawingml/2006/wordprocessingDrawing" xmlns:w10="urn:schemas-microsoft-com:office:word" xmlns:w="http://schemas.openxmlformats.org/wordprocessingml/2006/main" xmlns:w14="http://schemas.microsoft.com/office/word/2010/wordml" xmlns:w15="http://schemas.microsoft.com/office/word/2012/wordml" xmlns:w16se="http://schemas.microsoft.com/office/word/2015/wordml/symex" xmlns:wpg="http://schemas.microsoft.com/office/word/2010/wordprocessingGroup" xmlns:wpi="http://schemas.microsoft.com/office/word/2010/wordprocessingInk" xmlns:wne="http://schemas.microsoft.com/office/word/2006/wordml" xmlns:wps="http://schemas.microsoft.com/office/word/2010/wordprocessingShape" mc:Ignorable="w14 w15 w16se wp14">
+<w:footnotes xmlns:wpc="http://schemas.microsoft.com/office/word/2010/wordprocessingCanvas" xmlns:cx="http://schemas.microsoft.com/office/drawing/2014/chartex" xmlns:cx1="http://schemas.microsoft.com/office/drawing/2015/9/8/chartex" xmlns:cx2="http://schemas.microsoft.com/office/drawing/2015/10/21/chartex" xmlns:cx3="http://schemas.microsoft.com/office/drawing/2016/5/9/chartex" xmlns:cx4="http://schemas.microsoft.com/office/drawing/2016/5/10/chartex" xmlns:cx5="http://schemas.microsoft.com/office/drawing/2016/5/11/chartex" xmlns:cx6="http://schemas.microsoft.com/office/drawing/2016/5/12/chartex" xmlns:cx7="http://schemas.microsoft.com/office/drawing/2016/5/13/chartex" xmlns:cx8="http://schemas.microsoft.com/office/drawing/2016/5/14/chartex" xmlns:mc="http://schemas.openxmlformats.org/markup-compatibility/2006" xmlns:aink="http://schemas.microsoft.com/office/drawing/2016/ink" xmlns:am3d="http://schemas.microsoft.com/office/drawing/2017/model3d" xmlns:o="urn:schemas-microsoft-com:office:office" xmlns:r="http://schemas.openxmlformats.org/officeDocument/2006/relationships" xmlns:m="http://schemas.openxmlformats.org/officeDocument/2006/math" xmlns:v="urn:schemas-microsoft-com:vml" xmlns:wp14="http://schemas.microsoft.com/office/word/2010/wordprocessingDrawing" xmlns:wp="http://schemas.openxmlformats.org/drawingml/2006/wordprocessingDrawing" xmlns:w10="urn:schemas-microsoft-com:office:word" xmlns:w="http://schemas.openxmlformats.org/wordprocessingml/2006/main" xmlns:w14="http://schemas.microsoft.com/office/word/2010/wordml" xmlns:w15="http://schemas.microsoft.com/office/word/2012/wordml" xmlns:w16cid="http://schemas.microsoft.com/office/word/2016/wordml/cid" xmlns:w16se="http://schemas.microsoft.com/office/word/2015/wordml/symex" xmlns:wpg="http://schemas.microsoft.com/office/word/2010/wordprocessingGroup" xmlns:wpi="http://schemas.microsoft.com/office/word/2010/wordprocessingInk" xmlns:wne="http://schemas.microsoft.com/office/word/2006/wordml" xmlns:wps="http://schemas.microsoft.com/office/word/2010/wordprocessingShape" mc:Ignorable="w14 w15 w16se w16cid wp14">
   <w:footnote w:type="separator" w:id="-1">
     <w:p>
       <w:r>
@@ -2040,7 +2055,7 @@
 </file>
 
 <file path=word/numbering.xml><?xml version="1.0" encoding="utf-8"?>
-<w:numbering xmlns:wpc="http://schemas.microsoft.com/office/word/2010/wordprocessingCanvas" xmlns:cx="http://schemas.microsoft.com/office/drawing/2014/chartex" xmlns:cx1="http://schemas.microsoft.com/office/drawing/2015/9/8/chartex" xmlns:cx2="http://schemas.microsoft.com/office/drawing/2015/10/21/chartex" xmlns:cx3="http://schemas.microsoft.com/office/drawing/2016/5/9/chartex" xmlns:cx4="http://schemas.microsoft.com/office/drawing/2016/5/10/chartex" xmlns:cx5="http://schemas.microsoft.com/office/drawing/2016/5/11/chartex" xmlns:cx6="http://schemas.microsoft.com/office/drawing/2016/5/12/chartex" xmlns:cx7="http://schemas.microsoft.com/office/drawing/2016/5/13/chartex" xmlns:cx8="http://schemas.microsoft.com/office/drawing/2016/5/14/chartex" xmlns:mc="http://schemas.openxmlformats.org/markup-compatibility/2006" xmlns:aink="http://schemas.microsoft.com/office/drawing/2016/ink" xmlns:am3d="http://schemas.microsoft.com/office/drawing/2017/model3d" xmlns:o="urn:schemas-microsoft-com:office:office" xmlns:r="http://schemas.openxmlformats.org/officeDocument/2006/relationships" xmlns:m="http://schemas.openxmlformats.org/officeDocument/2006/math" xmlns:v="urn:schemas-microsoft-com:vml" xmlns:wp14="http://schemas.microsoft.com/office/word/2010/wordprocessingDrawing" xmlns:wp="http://schemas.openxmlformats.org/drawingml/2006/wordprocessingDrawing" xmlns:w10="urn:schemas-microsoft-com:office:word" xmlns:w="http://schemas.openxmlformats.org/wordprocessingml/2006/main" xmlns:w14="http://schemas.microsoft.com/office/word/2010/wordml" xmlns:w15="http://schemas.microsoft.com/office/word/2012/wordml" xmlns:w16se="http://schemas.microsoft.com/office/word/2015/wordml/symex" xmlns:wpg="http://schemas.microsoft.com/office/word/2010/wordprocessingGroup" xmlns:wpi="http://schemas.microsoft.com/office/word/2010/wordprocessingInk" xmlns:wne="http://schemas.microsoft.com/office/word/2006/wordml" xmlns:wps="http://schemas.microsoft.com/office/word/2010/wordprocessingShape" mc:Ignorable="w14 w15 w16se wp14">
+<w:numbering xmlns:wpc="http://schemas.microsoft.com/office/word/2010/wordprocessingCanvas" xmlns:cx="http://schemas.microsoft.com/office/drawing/2014/chartex" xmlns:cx1="http://schemas.microsoft.com/office/drawing/2015/9/8/chartex" xmlns:cx2="http://schemas.microsoft.com/office/drawing/2015/10/21/chartex" xmlns:cx3="http://schemas.microsoft.com/office/drawing/2016/5/9/chartex" xmlns:cx4="http://schemas.microsoft.com/office/drawing/2016/5/10/chartex" xmlns:cx5="http://schemas.microsoft.com/office/drawing/2016/5/11/chartex" xmlns:cx6="http://schemas.microsoft.com/office/drawing/2016/5/12/chartex" xmlns:cx7="http://schemas.microsoft.com/office/drawing/2016/5/13/chartex" xmlns:cx8="http://schemas.microsoft.com/office/drawing/2016/5/14/chartex" xmlns:mc="http://schemas.openxmlformats.org/markup-compatibility/2006" xmlns:aink="http://schemas.microsoft.com/office/drawing/2016/ink" xmlns:am3d="http://schemas.microsoft.com/office/drawing/2017/model3d" xmlns:o="urn:schemas-microsoft-com:office:office" xmlns:r="http://schemas.openxmlformats.org/officeDocument/2006/relationships" xmlns:m="http://schemas.openxmlformats.org/officeDocument/2006/math" xmlns:v="urn:schemas-microsoft-com:vml" xmlns:wp14="http://schemas.microsoft.com/office/word/2010/wordprocessingDrawing" xmlns:wp="http://schemas.openxmlformats.org/drawingml/2006/wordprocessingDrawing" xmlns:w10="urn:schemas-microsoft-com:office:word" xmlns:w="http://schemas.openxmlformats.org/wordprocessingml/2006/main" xmlns:w14="http://schemas.microsoft.com/office/word/2010/wordml" xmlns:w15="http://schemas.microsoft.com/office/word/2012/wordml" xmlns:w16cid="http://schemas.microsoft.com/office/word/2016/wordml/cid" xmlns:w16se="http://schemas.microsoft.com/office/word/2015/wordml/symex" xmlns:wpg="http://schemas.microsoft.com/office/word/2010/wordprocessingGroup" xmlns:wpi="http://schemas.microsoft.com/office/word/2010/wordprocessingInk" xmlns:wne="http://schemas.microsoft.com/office/word/2006/wordml" xmlns:wps="http://schemas.microsoft.com/office/word/2010/wordprocessingShape" mc:Ignorable="w14 w15 w16se w16cid wp14">
   <w:abstractNum w:abstractNumId="0" w15:restartNumberingAfterBreak="0">
     <w:nsid w:val="07BC68FC"/>
     <w:multiLevelType w:val="hybridMultilevel"/>
@@ -2705,7 +2720,7 @@
 </file>
 
 <file path=word/styles.xml><?xml version="1.0" encoding="utf-8"?>
-<w:styles xmlns:mc="http://schemas.openxmlformats.org/markup-compatibility/2006" xmlns:r="http://schemas.openxmlformats.org/officeDocument/2006/relationships" xmlns:w="http://schemas.openxmlformats.org/wordprocessingml/2006/main" xmlns:w14="http://schemas.microsoft.com/office/word/2010/wordml" xmlns:w15="http://schemas.microsoft.com/office/word/2012/wordml" xmlns:w16se="http://schemas.microsoft.com/office/word/2015/wordml/symex" mc:Ignorable="w14 w15 w16se">
+<w:styles xmlns:mc="http://schemas.openxmlformats.org/markup-compatibility/2006" xmlns:r="http://schemas.openxmlformats.org/officeDocument/2006/relationships" xmlns:w="http://schemas.openxmlformats.org/wordprocessingml/2006/main" xmlns:w14="http://schemas.microsoft.com/office/word/2010/wordml" xmlns:w15="http://schemas.microsoft.com/office/word/2012/wordml" xmlns:w16cid="http://schemas.microsoft.com/office/word/2016/wordml/cid" xmlns:w16se="http://schemas.microsoft.com/office/word/2015/wordml/symex" mc:Ignorable="w14 w15 w16se w16cid">
   <w:docDefaults>
     <w:rPrDefault>
       <w:rPr>
@@ -3101,7 +3116,7 @@
   <w:style w:type="paragraph" w:default="1" w:styleId="Normal">
     <w:name w:val="Normal"/>
     <w:qFormat/>
-    <w:rsid w:val="002E2512"/>
+    <w:rsid w:val="007A5D8E"/>
   </w:style>
   <w:style w:type="paragraph" w:styleId="Heading1">
     <w:name w:val="heading 1"/>
@@ -3221,7 +3236,7 @@
     <w:uiPriority w:val="1"/>
     <w:semiHidden/>
     <w:unhideWhenUsed/>
-    <w:rsid w:val="002E2512"/>
+    <w:rsid w:val="007A5D8E"/>
   </w:style>
   <w:style w:type="table" w:default="1" w:styleId="TableNormal">
     <w:name w:val="Normal Table"/>
@@ -3243,7 +3258,7 @@
     <w:uiPriority w:val="99"/>
     <w:semiHidden/>
     <w:unhideWhenUsed/>
-    <w:rsid w:val="002E2512"/>
+    <w:rsid w:val="007A5D8E"/>
   </w:style>
   <w:style w:type="paragraph" w:styleId="ListParagraph">
     <w:name w:val="List Paragraph"/>
@@ -4068,7 +4083,7 @@
 </file>
 
 <file path=customXml/itemProps1.xml><?xml version="1.0" encoding="utf-8"?>
-<ds:datastoreItem xmlns:ds="http://schemas.openxmlformats.org/officeDocument/2006/customXml" ds:itemID="{6E473B52-3887-4824-A8EB-3705D09F7109}">
+<ds:datastoreItem xmlns:ds="http://schemas.openxmlformats.org/officeDocument/2006/customXml" ds:itemID="{BD54EB92-4371-4F7A-A30C-9CA5FBFC6FB5}">
   <ds:schemaRefs>
     <ds:schemaRef ds:uri="http://schemas.openxmlformats.org/officeDocument/2006/bibliography"/>
   </ds:schemaRefs>

</xml_diff>